<commit_message>
Fixed the circles and reworded some things on question 3
</commit_message>
<xml_diff>
--- a/Lab2/Lab2.docx
+++ b/Lab2/Lab2.docx
@@ -70,20 +70,18 @@
         </w:numPr>
       </w:pPr>
       <w:r>
-        <w:t xml:space="preserve">If you set </w:t>
+        <w:t>Removing the `.</w:t>
       </w:r>
       <w:proofErr w:type="spellStart"/>
-      <w:proofErr w:type="gramStart"/>
-      <w:r>
-        <w:t>L.control</w:t>
-      </w:r>
-      <w:proofErr w:type="gramEnd"/>
-      <w:r>
-        <w:t>.layers</w:t>
+      <w:r>
+        <w:t>addToMap</w:t>
       </w:r>
       <w:proofErr w:type="spellEnd"/>
       <w:r>
-        <w:t xml:space="preserve">.({collapsed}) to true, the layers will be off by default </w:t>
+        <w:t xml:space="preserve">(map);` from the canvas layer would show no base layer by default, until you select which one you want </w:t>
+      </w:r>
+      <w:r>
+        <w:t>(granted you have a control window to toggle the layers on)</w:t>
       </w:r>
     </w:p>
     <w:sectPr>

</xml_diff>

<commit_message>
Completed Part 1 of Lab 6 (working with D3)
</commit_message>
<xml_diff>
--- a/Lab2/Lab2.docx
+++ b/Lab2/Lab2.docx
@@ -7,6 +7,21 @@
         <w:t>Cole McReynolds</w:t>
       </w:r>
     </w:p>
+    <w:p>
+      <w:pPr>
+        <w:rPr>
+          <w:b/>
+          <w:bCs/>
+        </w:rPr>
+      </w:pPr>
+      <w:r>
+        <w:rPr>
+          <w:b/>
+          <w:bCs/>
+        </w:rPr>
+        <w:t>https://obstacole.github.io/Lab2/</w:t>
+      </w:r>
+    </w:p>
     <w:p/>
     <w:p>
       <w:pPr>
@@ -70,13 +85,18 @@
         </w:numPr>
       </w:pPr>
       <w:r>
-        <w:t>Removing the `.</w:t>
+        <w:t xml:space="preserve">Removing the </w:t>
+      </w:r>
+      <w:proofErr w:type="gramStart"/>
+      <w:r>
+        <w:t>`.</w:t>
       </w:r>
       <w:proofErr w:type="spellStart"/>
       <w:r>
         <w:t>addToMap</w:t>
       </w:r>
       <w:proofErr w:type="spellEnd"/>
+      <w:proofErr w:type="gramEnd"/>
       <w:r>
         <w:t xml:space="preserve">(map);` from the canvas layer would show no base layer by default, until you select which one you want </w:t>
       </w:r>

</xml_diff>